<commit_message>
add best paper awards in program
</commit_message>
<xml_diff>
--- a/raw-files/ICST2019-program.docx
+++ b/raw-files/ICST2019-program.docx
@@ -380,7 +380,7 @@
                 <w:szCs w:val="20"/>
               </w:rPr>
               <w:drawing>
-                <wp:inline distT="0" distB="0" distL="0" distR="0" wp14:anchorId="2642A8B7" wp14:editId="664F2EC6">
+                <wp:inline distT="0" distB="0" distL="0" distR="0" wp14:anchorId="5F8B071E" wp14:editId="739D041B">
                   <wp:extent cx="432000" cy="432000"/>
                   <wp:effectExtent l="0" t="0" r="6350" b="6350"/>
                   <wp:docPr id="124" name="Picture 124" descr="Dr.Eng. Sunu Wibirama, S.T., M.Eng."/>
@@ -647,7 +647,7 @@
                 <w:noProof/>
               </w:rPr>
               <w:drawing>
-                <wp:inline distT="0" distB="0" distL="0" distR="0" wp14:anchorId="38AE4D3A" wp14:editId="11D58782">
+                <wp:inline distT="0" distB="0" distL="0" distR="0" wp14:anchorId="69B36376" wp14:editId="21FB9630">
                   <wp:extent cx="432000" cy="432000"/>
                   <wp:effectExtent l="0" t="0" r="6350" b="6350"/>
                   <wp:docPr id="125" name="Picture 125" descr="Prof. Ir. Panut Mulyono, M.Eng., D.Eng"/>
@@ -1105,7 +1105,7 @@
                 <w:szCs w:val="20"/>
               </w:rPr>
               <w:drawing>
-                <wp:inline distT="0" distB="0" distL="0" distR="0" wp14:anchorId="0B759E00" wp14:editId="3A3B1F52">
+                <wp:inline distT="0" distB="0" distL="0" distR="0" wp14:anchorId="4BBD6DA1" wp14:editId="3D238A30">
                   <wp:extent cx="432000" cy="432000"/>
                   <wp:effectExtent l="0" t="0" r="6350" b="6350"/>
                   <wp:docPr id="126" name="Picture 126"/>
@@ -1552,7 +1552,7 @@
                 <w:szCs w:val="20"/>
               </w:rPr>
               <w:drawing>
-                <wp:inline distT="0" distB="0" distL="0" distR="0" wp14:anchorId="30C5134B" wp14:editId="1381EAAF">
+                <wp:inline distT="0" distB="0" distL="0" distR="0" wp14:anchorId="17791EF8" wp14:editId="1CA5C72B">
                   <wp:extent cx="432000" cy="432000"/>
                   <wp:effectExtent l="0" t="0" r="6350" b="6350"/>
                   <wp:docPr id="116" name="Picture 116"/>
@@ -1777,7 +1777,7 @@
                 <w:lang w:val="id-ID" w:eastAsia="id-ID"/>
               </w:rPr>
               <w:drawing>
-                <wp:inline distT="0" distB="0" distL="0" distR="0" wp14:anchorId="7A14E528" wp14:editId="0EA82878">
+                <wp:inline distT="0" distB="0" distL="0" distR="0" wp14:anchorId="1ED68381" wp14:editId="267FBF43">
                   <wp:extent cx="432000" cy="432000"/>
                   <wp:effectExtent l="0" t="0" r="6350" b="6350"/>
                   <wp:docPr id="117" name="Picture 117"/>
@@ -2210,7 +2210,7 @@
                 <w:szCs w:val="18"/>
               </w:rPr>
               <w:drawing>
-                <wp:inline distT="0" distB="0" distL="0" distR="0" wp14:anchorId="64253DA9" wp14:editId="03BB73D6">
+                <wp:inline distT="0" distB="0" distL="0" distR="0" wp14:anchorId="0DD92730" wp14:editId="5EC1189A">
                   <wp:extent cx="432000" cy="432000"/>
                   <wp:effectExtent l="0" t="0" r="6350" b="6350"/>
                   <wp:docPr id="4" name="Picture 4"/>
@@ -2425,7 +2425,7 @@
                 <w:szCs w:val="18"/>
               </w:rPr>
               <w:drawing>
-                <wp:inline distT="0" distB="0" distL="0" distR="0" wp14:anchorId="19177FF2" wp14:editId="359429D4">
+                <wp:inline distT="0" distB="0" distL="0" distR="0" wp14:anchorId="30D9C6AE" wp14:editId="2DA7C8EB">
                   <wp:extent cx="432000" cy="432000"/>
                   <wp:effectExtent l="0" t="0" r="6350" b="6350"/>
                   <wp:docPr id="139" name="Picture 139"/>
@@ -2662,7 +2662,7 @@
                 <w:lang w:val="id-ID" w:eastAsia="id-ID"/>
               </w:rPr>
               <w:drawing>
-                <wp:inline distT="0" distB="0" distL="0" distR="0" wp14:anchorId="546F8A63" wp14:editId="561CE9EE">
+                <wp:inline distT="0" distB="0" distL="0" distR="0" wp14:anchorId="18D3B2B2" wp14:editId="0C7B098B">
                   <wp:extent cx="432000" cy="432000"/>
                   <wp:effectExtent l="0" t="0" r="6350" b="6350"/>
                   <wp:docPr id="6" name="Picture 6"/>
@@ -2867,7 +2867,7 @@
                 <w:lang w:val="id-ID" w:eastAsia="id-ID"/>
               </w:rPr>
               <w:drawing>
-                <wp:inline distT="0" distB="0" distL="0" distR="0" wp14:anchorId="2E4733DE" wp14:editId="7C9D8E68">
+                <wp:inline distT="0" distB="0" distL="0" distR="0" wp14:anchorId="6729D9C8" wp14:editId="4B94C804">
                   <wp:extent cx="432000" cy="432897"/>
                   <wp:effectExtent l="0" t="0" r="6350" b="5715"/>
                   <wp:docPr id="7" name="Picture 7"/>
@@ -3103,7 +3103,7 @@
                 <w:szCs w:val="18"/>
               </w:rPr>
               <w:drawing>
-                <wp:inline distT="0" distB="0" distL="0" distR="0" wp14:anchorId="436D25EA" wp14:editId="4D545ED8">
+                <wp:inline distT="0" distB="0" distL="0" distR="0" wp14:anchorId="25CA0CAF" wp14:editId="53555723">
                   <wp:extent cx="432000" cy="431551"/>
                   <wp:effectExtent l="0" t="0" r="6350" b="6985"/>
                   <wp:docPr id="8" name="Picture 8"/>
@@ -3318,7 +3318,7 @@
                 <w:shd w:val="clear" w:color="auto" w:fill="auto"/>
               </w:rPr>
               <w:drawing>
-                <wp:inline distT="0" distB="0" distL="0" distR="0" wp14:anchorId="1B356989" wp14:editId="6B1E5C92">
+                <wp:inline distT="0" distB="0" distL="0" distR="0" wp14:anchorId="0BFCB116" wp14:editId="78224486">
                   <wp:extent cx="432000" cy="432000"/>
                   <wp:effectExtent l="0" t="0" r="6350" b="6350"/>
                   <wp:docPr id="141" name="Picture 141"/>
@@ -3562,7 +3562,7 @@
                 <w:shd w:val="clear" w:color="auto" w:fill="auto"/>
               </w:rPr>
               <w:drawing>
-                <wp:inline distT="0" distB="0" distL="0" distR="0" wp14:anchorId="2407AD40" wp14:editId="558E381B">
+                <wp:inline distT="0" distB="0" distL="0" distR="0" wp14:anchorId="55ABB6F9" wp14:editId="379756AF">
                   <wp:extent cx="432000" cy="432000"/>
                   <wp:effectExtent l="0" t="0" r="6350" b="6350"/>
                   <wp:docPr id="142" name="Picture 142"/>
@@ -3792,7 +3792,7 @@
                 <w:szCs w:val="18"/>
               </w:rPr>
               <w:drawing>
-                <wp:inline distT="0" distB="0" distL="0" distR="0" wp14:anchorId="38C76055" wp14:editId="53C76AE1">
+                <wp:inline distT="0" distB="0" distL="0" distR="0" wp14:anchorId="43E54473" wp14:editId="4D7FD78D">
                   <wp:extent cx="432000" cy="432000"/>
                   <wp:effectExtent l="0" t="0" r="6350" b="6350"/>
                   <wp:docPr id="17" name="Picture 17"/>
@@ -3988,7 +3988,7 @@
                 <w:szCs w:val="18"/>
               </w:rPr>
               <w:drawing>
-                <wp:inline distT="0" distB="0" distL="0" distR="0" wp14:anchorId="245C16F3" wp14:editId="7BE9409D">
+                <wp:inline distT="0" distB="0" distL="0" distR="0" wp14:anchorId="3C7D2C04" wp14:editId="290E6F98">
                   <wp:extent cx="432000" cy="432000"/>
                   <wp:effectExtent l="0" t="0" r="6350" b="6350"/>
                   <wp:docPr id="23" name="Picture 23"/>
@@ -4183,7 +4183,7 @@
                 <w:szCs w:val="18"/>
               </w:rPr>
               <w:drawing>
-                <wp:inline distT="0" distB="0" distL="0" distR="0" wp14:anchorId="3E60CD28" wp14:editId="22AB56C4">
+                <wp:inline distT="0" distB="0" distL="0" distR="0" wp14:anchorId="29DBE167" wp14:editId="7362F552">
                   <wp:extent cx="432000" cy="432000"/>
                   <wp:effectExtent l="0" t="0" r="6350" b="6350"/>
                   <wp:docPr id="27" name="Picture 27"/>
@@ -4398,7 +4398,7 @@
                 <w:shd w:val="clear" w:color="auto" w:fill="auto"/>
               </w:rPr>
               <w:drawing>
-                <wp:inline distT="0" distB="0" distL="0" distR="0" wp14:anchorId="753CF5BF" wp14:editId="3EACA190">
+                <wp:inline distT="0" distB="0" distL="0" distR="0" wp14:anchorId="366A40E1" wp14:editId="2547B568">
                   <wp:extent cx="432000" cy="432000"/>
                   <wp:effectExtent l="0" t="0" r="6350" b="6350"/>
                   <wp:docPr id="140" name="Picture 140"/>
@@ -4663,8 +4663,6 @@
               </w:rPr>
               <w:t>08</w:t>
             </w:r>
-            <w:bookmarkStart w:id="0" w:name="_GoBack"/>
-            <w:bookmarkEnd w:id="0"/>
           </w:p>
         </w:tc>
         <w:tc>
@@ -4704,7 +4702,7 @@
                 <w:szCs w:val="18"/>
               </w:rPr>
               <w:drawing>
-                <wp:inline distT="0" distB="0" distL="0" distR="0" wp14:anchorId="222C71E0" wp14:editId="1E195B98">
+                <wp:inline distT="0" distB="0" distL="0" distR="0" wp14:anchorId="4B071D10" wp14:editId="6AF2D72F">
                   <wp:extent cx="432000" cy="432000"/>
                   <wp:effectExtent l="0" t="0" r="6350" b="6350"/>
                   <wp:docPr id="28" name="Picture 28"/>
@@ -4903,7 +4901,7 @@
                 <w:lang w:val="id-ID" w:eastAsia="id-ID"/>
               </w:rPr>
               <w:drawing>
-                <wp:inline distT="0" distB="0" distL="0" distR="0" wp14:anchorId="4DDB990E" wp14:editId="7C8B88D2">
+                <wp:inline distT="0" distB="0" distL="0" distR="0" wp14:anchorId="01362741" wp14:editId="158CA1C9">
                   <wp:extent cx="432000" cy="432000"/>
                   <wp:effectExtent l="0" t="0" r="6350" b="6350"/>
                   <wp:docPr id="30" name="Picture 30"/>
@@ -5108,7 +5106,7 @@
                 <w:lang w:val="id-ID" w:eastAsia="id-ID"/>
               </w:rPr>
               <w:drawing>
-                <wp:inline distT="0" distB="0" distL="0" distR="0" wp14:anchorId="100CDF39" wp14:editId="58DC35CB">
+                <wp:inline distT="0" distB="0" distL="0" distR="0" wp14:anchorId="4F276633" wp14:editId="35889120">
                   <wp:extent cx="432000" cy="432897"/>
                   <wp:effectExtent l="0" t="0" r="6350" b="5715"/>
                   <wp:docPr id="29" name="Picture 29"/>
@@ -5304,7 +5302,7 @@
                 <w:szCs w:val="18"/>
               </w:rPr>
               <w:drawing>
-                <wp:inline distT="0" distB="0" distL="0" distR="0" wp14:anchorId="13088D68" wp14:editId="4A258E65">
+                <wp:inline distT="0" distB="0" distL="0" distR="0" wp14:anchorId="53344BA5" wp14:editId="1846DCAC">
                   <wp:extent cx="432000" cy="431551"/>
                   <wp:effectExtent l="0" t="0" r="6350" b="6985"/>
                   <wp:docPr id="31" name="Picture 31"/>
@@ -5496,7 +5494,7 @@
                 <w:szCs w:val="18"/>
               </w:rPr>
               <w:drawing>
-                <wp:inline distT="0" distB="0" distL="0" distR="0" wp14:anchorId="1DD49AB3" wp14:editId="003F8EFC">
+                <wp:inline distT="0" distB="0" distL="0" distR="0" wp14:anchorId="718C8341" wp14:editId="36944D79">
                   <wp:extent cx="432000" cy="432000"/>
                   <wp:effectExtent l="0" t="0" r="6350" b="6350"/>
                   <wp:docPr id="32" name="Picture 32"/>
@@ -5692,7 +5690,7 @@
                 <w:szCs w:val="18"/>
               </w:rPr>
               <w:drawing>
-                <wp:inline distT="0" distB="0" distL="0" distR="0" wp14:anchorId="215D17BD" wp14:editId="0B647E5D">
+                <wp:inline distT="0" distB="0" distL="0" distR="0" wp14:anchorId="726CF458" wp14:editId="58E6C88E">
                   <wp:extent cx="432000" cy="432000"/>
                   <wp:effectExtent l="0" t="0" r="6350" b="6350"/>
                   <wp:docPr id="33" name="Picture 33"/>
@@ -5887,7 +5885,7 @@
                 <w:szCs w:val="18"/>
               </w:rPr>
               <w:drawing>
-                <wp:inline distT="0" distB="0" distL="0" distR="0" wp14:anchorId="29506956" wp14:editId="0CE5E0E3">
+                <wp:inline distT="0" distB="0" distL="0" distR="0" wp14:anchorId="28A8E1B4" wp14:editId="71E7825D">
                   <wp:extent cx="432000" cy="432000"/>
                   <wp:effectExtent l="0" t="0" r="6350" b="6350"/>
                   <wp:docPr id="34" name="Picture 34"/>
@@ -6352,7 +6350,7 @@
                 <w:szCs w:val="20"/>
               </w:rPr>
               <w:drawing>
-                <wp:inline distT="0" distB="0" distL="0" distR="0" wp14:anchorId="285553F8" wp14:editId="6C832BC1">
+                <wp:inline distT="0" distB="0" distL="0" distR="0" wp14:anchorId="59813108" wp14:editId="4C42D480">
                   <wp:extent cx="432000" cy="432000"/>
                   <wp:effectExtent l="0" t="0" r="6350" b="6350"/>
                   <wp:docPr id="35" name="Picture 35"/>
@@ -6545,7 +6543,7 @@
                 <w:lang w:val="id-ID" w:eastAsia="id-ID"/>
               </w:rPr>
               <w:drawing>
-                <wp:inline distT="0" distB="0" distL="0" distR="0" wp14:anchorId="122AE5E0" wp14:editId="12C1721B">
+                <wp:inline distT="0" distB="0" distL="0" distR="0" wp14:anchorId="3ADF0F1D" wp14:editId="1A53927F">
                   <wp:extent cx="432000" cy="432000"/>
                   <wp:effectExtent l="0" t="0" r="6350" b="6350"/>
                   <wp:docPr id="42" name="Picture 42"/>
@@ -6743,7 +6741,7 @@
                 <w:lang w:val="id-ID" w:eastAsia="id-ID"/>
               </w:rPr>
               <w:drawing>
-                <wp:inline distT="0" distB="0" distL="0" distR="0" wp14:anchorId="0DCD2EB9" wp14:editId="13862B3A">
+                <wp:inline distT="0" distB="0" distL="0" distR="0" wp14:anchorId="1327C624" wp14:editId="77E908CC">
                   <wp:extent cx="432000" cy="432897"/>
                   <wp:effectExtent l="0" t="0" r="6350" b="5715"/>
                   <wp:docPr id="41" name="Picture 41"/>
@@ -6934,7 +6932,7 @@
                 <w:szCs w:val="20"/>
               </w:rPr>
               <w:drawing>
-                <wp:inline distT="0" distB="0" distL="0" distR="0" wp14:anchorId="3D00A8D6" wp14:editId="5D59DD8D">
+                <wp:inline distT="0" distB="0" distL="0" distR="0" wp14:anchorId="42038361" wp14:editId="1BD3F117">
                   <wp:extent cx="432000" cy="431551"/>
                   <wp:effectExtent l="0" t="0" r="6350" b="6985"/>
                   <wp:docPr id="44" name="Picture 44"/>
@@ -7121,7 +7119,7 @@
                 <w:szCs w:val="20"/>
               </w:rPr>
               <w:drawing>
-                <wp:inline distT="0" distB="0" distL="0" distR="0" wp14:anchorId="17590B75" wp14:editId="4E193463">
+                <wp:inline distT="0" distB="0" distL="0" distR="0" wp14:anchorId="2CD4B275" wp14:editId="76CF07B2">
                   <wp:extent cx="432000" cy="432000"/>
                   <wp:effectExtent l="0" t="0" r="6350" b="6350"/>
                   <wp:docPr id="59" name="Picture 59"/>
@@ -7312,7 +7310,7 @@
                 <w:szCs w:val="20"/>
               </w:rPr>
               <w:drawing>
-                <wp:inline distT="0" distB="0" distL="0" distR="0" wp14:anchorId="207AE39C" wp14:editId="257AAD2B">
+                <wp:inline distT="0" distB="0" distL="0" distR="0" wp14:anchorId="7F6725A8" wp14:editId="331C90BF">
                   <wp:extent cx="432000" cy="432000"/>
                   <wp:effectExtent l="0" t="0" r="6350" b="6350"/>
                   <wp:docPr id="60" name="Picture 60"/>
@@ -7502,7 +7500,7 @@
                 <w:szCs w:val="20"/>
               </w:rPr>
               <w:drawing>
-                <wp:inline distT="0" distB="0" distL="0" distR="0" wp14:anchorId="1B73C09A" wp14:editId="42B09548">
+                <wp:inline distT="0" distB="0" distL="0" distR="0" wp14:anchorId="69E9CCD2" wp14:editId="49638189">
                   <wp:extent cx="432000" cy="432000"/>
                   <wp:effectExtent l="0" t="0" r="6350" b="6350"/>
                   <wp:docPr id="61" name="Picture 61"/>
@@ -8078,7 +8076,7 @@
                 <w:szCs w:val="18"/>
               </w:rPr>
               <w:drawing>
-                <wp:inline distT="0" distB="0" distL="0" distR="0">
+                <wp:inline distT="0" distB="0" distL="0" distR="0" wp14:anchorId="096D382B" wp14:editId="3E108377">
                   <wp:extent cx="432000" cy="432000"/>
                   <wp:effectExtent l="0" t="0" r="6350" b="6350"/>
                   <wp:docPr id="118" name="Picture 118"/>
@@ -8293,7 +8291,7 @@
                 <w:szCs w:val="18"/>
               </w:rPr>
               <w:drawing>
-                <wp:inline distT="0" distB="0" distL="0" distR="0">
+                <wp:inline distT="0" distB="0" distL="0" distR="0" wp14:anchorId="1A904EC4" wp14:editId="2D2A6336">
                   <wp:extent cx="432000" cy="432000"/>
                   <wp:effectExtent l="0" t="0" r="6350" b="6350"/>
                   <wp:docPr id="119" name="Picture 119"/>
@@ -8722,7 +8720,7 @@
                 <w:szCs w:val="20"/>
               </w:rPr>
               <w:drawing>
-                <wp:inline distT="0" distB="0" distL="0" distR="0" wp14:anchorId="13461DC6" wp14:editId="03F0E483">
+                <wp:inline distT="0" distB="0" distL="0" distR="0" wp14:anchorId="4E2CD653" wp14:editId="29270179">
                   <wp:extent cx="432000" cy="432000"/>
                   <wp:effectExtent l="0" t="0" r="6350" b="6350"/>
                   <wp:docPr id="100" name="Picture 100"/>
@@ -8910,7 +8908,7 @@
                 <w:lang w:val="id-ID" w:eastAsia="id-ID"/>
               </w:rPr>
               <w:drawing>
-                <wp:inline distT="0" distB="0" distL="0" distR="0" wp14:anchorId="1B9C92CC" wp14:editId="60B86ADB">
+                <wp:inline distT="0" distB="0" distL="0" distR="0" wp14:anchorId="58705832" wp14:editId="68F45CD0">
                   <wp:extent cx="432000" cy="432000"/>
                   <wp:effectExtent l="0" t="0" r="6350" b="6350"/>
                   <wp:docPr id="102" name="Picture 102"/>
@@ -9097,7 +9095,7 @@
                 <w:lang w:val="id-ID" w:eastAsia="id-ID"/>
               </w:rPr>
               <w:drawing>
-                <wp:inline distT="0" distB="0" distL="0" distR="0" wp14:anchorId="09180357" wp14:editId="7944DC78">
+                <wp:inline distT="0" distB="0" distL="0" distR="0" wp14:anchorId="019991ED" wp14:editId="7B7FD5F6">
                   <wp:extent cx="432000" cy="432897"/>
                   <wp:effectExtent l="0" t="0" r="6350" b="5715"/>
                   <wp:docPr id="101" name="Picture 101"/>
@@ -9276,7 +9274,7 @@
                 <w:szCs w:val="20"/>
               </w:rPr>
               <w:drawing>
-                <wp:inline distT="0" distB="0" distL="0" distR="0" wp14:anchorId="2BB8EC9C" wp14:editId="7059D8E9">
+                <wp:inline distT="0" distB="0" distL="0" distR="0" wp14:anchorId="7240264B" wp14:editId="2209EE3B">
                   <wp:extent cx="432000" cy="431551"/>
                   <wp:effectExtent l="0" t="0" r="6350" b="6985"/>
                   <wp:docPr id="103" name="Picture 103"/>
@@ -9451,7 +9449,7 @@
                 <w:szCs w:val="20"/>
               </w:rPr>
               <w:drawing>
-                <wp:inline distT="0" distB="0" distL="0" distR="0" wp14:anchorId="0F3A7472" wp14:editId="5091E565">
+                <wp:inline distT="0" distB="0" distL="0" distR="0" wp14:anchorId="7204FEF5" wp14:editId="44B5FFAE">
                   <wp:extent cx="432000" cy="432000"/>
                   <wp:effectExtent l="0" t="0" r="6350" b="6350"/>
                   <wp:docPr id="104" name="Picture 104"/>
@@ -9630,7 +9628,7 @@
                 <w:szCs w:val="20"/>
               </w:rPr>
               <w:drawing>
-                <wp:inline distT="0" distB="0" distL="0" distR="0" wp14:anchorId="3D719170" wp14:editId="48E55B37">
+                <wp:inline distT="0" distB="0" distL="0" distR="0" wp14:anchorId="151E87A9" wp14:editId="4F4722E1">
                   <wp:extent cx="432000" cy="432000"/>
                   <wp:effectExtent l="0" t="0" r="6350" b="6350"/>
                   <wp:docPr id="105" name="Picture 105"/>
@@ -9807,7 +9805,7 @@
                 <w:szCs w:val="20"/>
               </w:rPr>
               <w:drawing>
-                <wp:inline distT="0" distB="0" distL="0" distR="0" wp14:anchorId="33207E64" wp14:editId="009D9487">
+                <wp:inline distT="0" distB="0" distL="0" distR="0" wp14:anchorId="7711EC53" wp14:editId="05A41D26">
                   <wp:extent cx="432000" cy="432000"/>
                   <wp:effectExtent l="0" t="0" r="6350" b="6350"/>
                   <wp:docPr id="106" name="Picture 106"/>
@@ -10287,7 +10285,7 @@
                 <w:szCs w:val="20"/>
               </w:rPr>
               <w:drawing>
-                <wp:inline distT="0" distB="0" distL="0" distR="0" wp14:anchorId="2D355051" wp14:editId="715700D3">
+                <wp:inline distT="0" distB="0" distL="0" distR="0" wp14:anchorId="03FEEAFD" wp14:editId="65899784">
                   <wp:extent cx="432000" cy="432000"/>
                   <wp:effectExtent l="0" t="0" r="6350" b="6350"/>
                   <wp:docPr id="107" name="Picture 107"/>
@@ -10481,7 +10479,7 @@
                 <w:lang w:val="id-ID" w:eastAsia="id-ID"/>
               </w:rPr>
               <w:drawing>
-                <wp:inline distT="0" distB="0" distL="0" distR="0" wp14:anchorId="59303B54" wp14:editId="2A60E74C">
+                <wp:inline distT="0" distB="0" distL="0" distR="0" wp14:anchorId="6A869837" wp14:editId="488A5A16">
                   <wp:extent cx="432000" cy="432000"/>
                   <wp:effectExtent l="0" t="0" r="6350" b="6350"/>
                   <wp:docPr id="109" name="Picture 109"/>
@@ -10680,7 +10678,7 @@
                 <w:lang w:val="id-ID" w:eastAsia="id-ID"/>
               </w:rPr>
               <w:drawing>
-                <wp:inline distT="0" distB="0" distL="0" distR="0" wp14:anchorId="34ED9E76" wp14:editId="1AE4F3F4">
+                <wp:inline distT="0" distB="0" distL="0" distR="0" wp14:anchorId="7EAECB3D" wp14:editId="12B7EDC8">
                   <wp:extent cx="432000" cy="432897"/>
                   <wp:effectExtent l="0" t="0" r="6350" b="5715"/>
                   <wp:docPr id="108" name="Picture 108"/>
@@ -10871,7 +10869,7 @@
                 <w:szCs w:val="20"/>
               </w:rPr>
               <w:drawing>
-                <wp:inline distT="0" distB="0" distL="0" distR="0" wp14:anchorId="3140DBA9" wp14:editId="2037BEB5">
+                <wp:inline distT="0" distB="0" distL="0" distR="0" wp14:anchorId="3529C6A2" wp14:editId="1EB5F870">
                   <wp:extent cx="432000" cy="431551"/>
                   <wp:effectExtent l="0" t="0" r="6350" b="6985"/>
                   <wp:docPr id="110" name="Picture 110"/>
@@ -11058,7 +11056,7 @@
                 <w:szCs w:val="20"/>
               </w:rPr>
               <w:drawing>
-                <wp:inline distT="0" distB="0" distL="0" distR="0" wp14:anchorId="2127E877" wp14:editId="130DEF48">
+                <wp:inline distT="0" distB="0" distL="0" distR="0" wp14:anchorId="4608B462" wp14:editId="56FCE952">
                   <wp:extent cx="432000" cy="432000"/>
                   <wp:effectExtent l="0" t="0" r="6350" b="6350"/>
                   <wp:docPr id="111" name="Picture 111"/>
@@ -11249,7 +11247,7 @@
                 <w:szCs w:val="20"/>
               </w:rPr>
               <w:drawing>
-                <wp:inline distT="0" distB="0" distL="0" distR="0" wp14:anchorId="596BBA66" wp14:editId="14DAB8F1">
+                <wp:inline distT="0" distB="0" distL="0" distR="0" wp14:anchorId="3F8FC0D6" wp14:editId="08E5A79D">
                   <wp:extent cx="432000" cy="432000"/>
                   <wp:effectExtent l="0" t="0" r="6350" b="6350"/>
                   <wp:docPr id="112" name="Picture 112"/>
@@ -11439,7 +11437,7 @@
                 <w:szCs w:val="20"/>
               </w:rPr>
               <w:drawing>
-                <wp:inline distT="0" distB="0" distL="0" distR="0" wp14:anchorId="26E5B5F5" wp14:editId="55824AF3">
+                <wp:inline distT="0" distB="0" distL="0" distR="0" wp14:anchorId="6D5BEBA7" wp14:editId="7A6C59A7">
                   <wp:extent cx="432000" cy="432000"/>
                   <wp:effectExtent l="0" t="0" r="6350" b="6350"/>
                   <wp:docPr id="113" name="Picture 113"/>
@@ -11862,7 +11860,7 @@
                 <w:szCs w:val="18"/>
               </w:rPr>
               <w:drawing>
-                <wp:inline distT="0" distB="0" distL="0" distR="0">
+                <wp:inline distT="0" distB="0" distL="0" distR="0" wp14:anchorId="29B862C4" wp14:editId="21B1BFDD">
                   <wp:extent cx="432000" cy="432000"/>
                   <wp:effectExtent l="0" t="0" r="6350" b="6350"/>
                   <wp:docPr id="123" name="Picture 123"/>
@@ -11983,6 +11981,144 @@
       </w:tr>
       <w:tr>
         <w:trPr>
+          <w:trHeight w:val="283"/>
+          <w:jc w:val="center"/>
+        </w:trPr>
+        <w:tc>
+          <w:tcPr>
+            <w:tcW w:w="708" w:type="pct"/>
+            <w:tcBorders>
+              <w:top w:val="nil"/>
+              <w:bottom w:val="nil"/>
+            </w:tcBorders>
+            <w:shd w:val="clear" w:color="auto" w:fill="auto"/>
+            <w:tcMar>
+              <w:top w:w="80" w:type="dxa"/>
+              <w:left w:w="80" w:type="dxa"/>
+              <w:bottom w:w="80" w:type="dxa"/>
+              <w:right w:w="80" w:type="dxa"/>
+            </w:tcMar>
+            <w:vAlign w:val="center"/>
+          </w:tcPr>
+          <w:p>
+            <w:pPr>
+              <w:pStyle w:val="TIME"/>
+              <w:rPr>
+                <w:rFonts w:ascii="Open Sans" w:hAnsi="Open Sans" w:cs="Open Sans"/>
+                <w:sz w:val="18"/>
+                <w:szCs w:val="18"/>
+              </w:rPr>
+            </w:pPr>
+          </w:p>
+        </w:tc>
+        <w:tc>
+          <w:tcPr>
+            <w:tcW w:w="1034" w:type="pct"/>
+            <w:tcBorders>
+              <w:top w:val="nil"/>
+              <w:bottom w:val="single" w:sz="4" w:space="0" w:color="BFBFBF" w:themeColor="background1" w:themeShade="BF"/>
+            </w:tcBorders>
+            <w:shd w:val="clear" w:color="auto" w:fill="auto"/>
+            <w:tcMar>
+              <w:top w:w="80" w:type="dxa"/>
+              <w:left w:w="80" w:type="dxa"/>
+              <w:bottom w:w="80" w:type="dxa"/>
+              <w:right w:w="80" w:type="dxa"/>
+            </w:tcMar>
+          </w:tcPr>
+          <w:p>
+            <w:pPr>
+              <w:spacing w:after="0" w:line="240" w:lineRule="auto"/>
+              <w:jc w:val="center"/>
+              <w:rPr>
+                <w:rFonts w:ascii="Open Sans" w:eastAsia="Times New Roman" w:hAnsi="Open Sans" w:cs="Open Sans"/>
+                <w:noProof/>
+                <w:color w:val="000000"/>
+                <w:sz w:val="18"/>
+                <w:szCs w:val="18"/>
+              </w:rPr>
+            </w:pPr>
+          </w:p>
+        </w:tc>
+        <w:tc>
+          <w:tcPr>
+            <w:tcW w:w="2195" w:type="pct"/>
+            <w:tcBorders>
+              <w:top w:val="nil"/>
+              <w:bottom w:val="single" w:sz="4" w:space="0" w:color="BFBFBF" w:themeColor="background1" w:themeShade="BF"/>
+            </w:tcBorders>
+            <w:shd w:val="clear" w:color="auto" w:fill="auto"/>
+            <w:vAlign w:val="center"/>
+          </w:tcPr>
+          <w:p>
+            <w:pPr>
+              <w:pStyle w:val="SPEAKERNAME"/>
+              <w:rPr>
+                <w:rFonts w:ascii="Open Sans" w:hAnsi="Open Sans" w:cs="Open Sans"/>
+                <w:sz w:val="18"/>
+                <w:szCs w:val="18"/>
+                <w:lang w:val="en-US"/>
+              </w:rPr>
+            </w:pPr>
+            <w:r>
+              <w:rPr>
+                <w:rFonts w:ascii="Open Sans" w:hAnsi="Open Sans" w:cs="Open Sans"/>
+                <w:sz w:val="18"/>
+                <w:szCs w:val="18"/>
+                <w:lang w:val="en-US"/>
+              </w:rPr>
+              <w:t>BEST PAPER AWARDS</w:t>
+            </w:r>
+            <w:r>
+              <w:rPr>
+                <w:rFonts w:ascii="Open Sans" w:hAnsi="Open Sans" w:cs="Open Sans"/>
+                <w:sz w:val="18"/>
+                <w:szCs w:val="18"/>
+              </w:rPr>
+              <w:t xml:space="preserve"> </w:t>
+            </w:r>
+            <w:bookmarkStart w:id="0" w:name="_GoBack"/>
+            <w:bookmarkEnd w:id="0"/>
+          </w:p>
+        </w:tc>
+        <w:tc>
+          <w:tcPr>
+            <w:tcW w:w="1063" w:type="pct"/>
+            <w:tcBorders>
+              <w:top w:val="nil"/>
+              <w:bottom w:val="single" w:sz="4" w:space="0" w:color="BFBFBF" w:themeColor="background1" w:themeShade="BF"/>
+            </w:tcBorders>
+            <w:shd w:val="clear" w:color="auto" w:fill="auto"/>
+            <w:tcMar>
+              <w:top w:w="80" w:type="dxa"/>
+              <w:left w:w="80" w:type="dxa"/>
+              <w:bottom w:w="80" w:type="dxa"/>
+              <w:right w:w="80" w:type="dxa"/>
+            </w:tcMar>
+            <w:vAlign w:val="center"/>
+          </w:tcPr>
+          <w:p>
+            <w:pPr>
+              <w:pStyle w:val="PLACE"/>
+              <w:rPr>
+                <w:rFonts w:ascii="Open Sans" w:hAnsi="Open Sans" w:cs="Open Sans"/>
+                <w:sz w:val="18"/>
+                <w:szCs w:val="18"/>
+              </w:rPr>
+            </w:pPr>
+            <w:r>
+              <w:rPr>
+                <w:rFonts w:ascii="Open Sans" w:hAnsi="Open Sans" w:cs="Open Sans"/>
+                <w:sz w:val="18"/>
+                <w:szCs w:val="18"/>
+              </w:rPr>
+              <w:t>Ballroom</w:t>
+            </w:r>
+          </w:p>
+        </w:tc>
+      </w:tr>
+      <w:tr>
+        <w:trPr>
           <w:trHeight w:val="454"/>
           <w:jc w:val="center"/>
         </w:trPr>
@@ -12048,7 +12184,7 @@
                 <w:noProof/>
               </w:rPr>
               <w:drawing>
-                <wp:inline distT="0" distB="0" distL="0" distR="0">
+                <wp:inline distT="0" distB="0" distL="0" distR="0" wp14:anchorId="3B1A3FC7" wp14:editId="790D7B7F">
                   <wp:extent cx="432000" cy="432000"/>
                   <wp:effectExtent l="0" t="0" r="6350" b="6350"/>
                   <wp:docPr id="120" name="Picture 120" descr="https://publikasi.ugm.ac.id/wp-content/uploads/sites/66/2017/08/pak-wid-Studio-246x300.jpg"/>
@@ -12279,7 +12415,7 @@
                 <w:noProof/>
               </w:rPr>
               <w:drawing>
-                <wp:inline distT="0" distB="0" distL="0" distR="0">
+                <wp:inline distT="0" distB="0" distL="0" distR="0" wp14:anchorId="1547BEE9" wp14:editId="7C73A936">
                   <wp:extent cx="432000" cy="432000"/>
                   <wp:effectExtent l="0" t="0" r="6350" b="6350"/>
                   <wp:docPr id="121" name="Picture 121" descr="Wakil Rektor III"/>
@@ -13263,7 +13399,7 @@
               <w:noProof/>
             </w:rPr>
             <w:drawing>
-              <wp:inline distT="0" distB="0" distL="0" distR="0" wp14:anchorId="1C04BF67" wp14:editId="7D2F8896">
+              <wp:inline distT="0" distB="0" distL="0" distR="0" wp14:anchorId="27AFA20F" wp14:editId="17E8F264">
                 <wp:extent cx="1333500" cy="471751"/>
                 <wp:effectExtent l="0" t="0" r="0" b="5080"/>
                 <wp:docPr id="133" name="Graphic 133"/>
@@ -13348,23 +13484,7 @@
               <w:rFonts w:ascii="Open Sans" w:hAnsi="Open Sans" w:cs="Open Sans"/>
               <w:sz w:val="16"/>
             </w:rPr>
-            <w:t xml:space="preserve">UGM Central Building, 3rd Floor, Room B3-02, </w:t>
-          </w:r>
-          <w:proofErr w:type="spellStart"/>
-          <w:r>
-            <w:rPr>
-              <w:rFonts w:ascii="Open Sans" w:hAnsi="Open Sans" w:cs="Open Sans"/>
-              <w:sz w:val="16"/>
-            </w:rPr>
-            <w:t>Bulaksumur</w:t>
-          </w:r>
-          <w:proofErr w:type="spellEnd"/>
-          <w:r>
-            <w:rPr>
-              <w:rFonts w:ascii="Open Sans" w:hAnsi="Open Sans" w:cs="Open Sans"/>
-              <w:sz w:val="16"/>
-            </w:rPr>
-            <w:t>, Yogyakarta, 55281 Indonesia</w:t>
+            <w:t>UGM Central Building, 3rd Floor, Room B3-02, Bulaksumur, Yogyakarta, 55281 Indonesia</w:t>
           </w:r>
         </w:p>
         <w:p>
@@ -13380,7 +13500,7 @@
               <w:sz w:val="16"/>
             </w:rPr>
             <w:drawing>
-              <wp:anchor distT="0" distB="0" distL="114300" distR="114300" simplePos="0" relativeHeight="251680256" behindDoc="0" locked="0" layoutInCell="1" allowOverlap="1" wp14:anchorId="2397EF36" wp14:editId="16C0A2E4">
+              <wp:anchor distT="0" distB="0" distL="114300" distR="114300" simplePos="0" relativeHeight="251680256" behindDoc="0" locked="0" layoutInCell="1" allowOverlap="1" wp14:anchorId="5EA7B11B" wp14:editId="62423D49">
                 <wp:simplePos x="0" y="0"/>
                 <wp:positionH relativeFrom="column">
                   <wp:posOffset>4492625</wp:posOffset>
@@ -13442,7 +13562,7 @@
               <w:sz w:val="16"/>
             </w:rPr>
             <w:drawing>
-              <wp:anchor distT="0" distB="0" distL="114300" distR="114300" simplePos="0" relativeHeight="251678208" behindDoc="0" locked="0" layoutInCell="1" allowOverlap="1" wp14:anchorId="7735C81C" wp14:editId="654ADEB8">
+              <wp:anchor distT="0" distB="0" distL="114300" distR="114300" simplePos="0" relativeHeight="251678208" behindDoc="0" locked="0" layoutInCell="1" allowOverlap="1" wp14:anchorId="2236099D" wp14:editId="0E1B9BB0">
                 <wp:simplePos x="0" y="0"/>
                 <wp:positionH relativeFrom="column">
                   <wp:posOffset>3823335</wp:posOffset>
@@ -13504,7 +13624,7 @@
               <w:sz w:val="16"/>
             </w:rPr>
             <w:drawing>
-              <wp:anchor distT="0" distB="0" distL="114300" distR="114300" simplePos="0" relativeHeight="251677184" behindDoc="0" locked="0" layoutInCell="1" allowOverlap="1" wp14:anchorId="044F1F20" wp14:editId="6A69BFC7">
+              <wp:anchor distT="0" distB="0" distL="114300" distR="114300" simplePos="0" relativeHeight="251677184" behindDoc="0" locked="0" layoutInCell="1" allowOverlap="1" wp14:anchorId="543065A2" wp14:editId="5FB7E89E">
                 <wp:simplePos x="0" y="0"/>
                 <wp:positionH relativeFrom="column">
                   <wp:posOffset>2957830</wp:posOffset>
@@ -13568,7 +13688,7 @@
               <w:lang w:val="id-ID" w:eastAsia="id-ID"/>
             </w:rPr>
             <w:drawing>
-              <wp:anchor distT="0" distB="0" distL="114300" distR="114300" simplePos="0" relativeHeight="251676160" behindDoc="0" locked="0" layoutInCell="1" allowOverlap="1" wp14:anchorId="75EF1520" wp14:editId="700A52AD">
+              <wp:anchor distT="0" distB="0" distL="114300" distR="114300" simplePos="0" relativeHeight="251676160" behindDoc="0" locked="0" layoutInCell="1" allowOverlap="1" wp14:anchorId="2D63DD66" wp14:editId="6B317063">
                 <wp:simplePos x="0" y="0"/>
                 <wp:positionH relativeFrom="column">
                   <wp:posOffset>999490</wp:posOffset>
@@ -13630,7 +13750,7 @@
               <w:sz w:val="16"/>
             </w:rPr>
             <w:drawing>
-              <wp:anchor distT="0" distB="0" distL="114300" distR="114300" simplePos="0" relativeHeight="251679232" behindDoc="0" locked="0" layoutInCell="1" allowOverlap="1" wp14:anchorId="57129FF9" wp14:editId="008FE74E">
+              <wp:anchor distT="0" distB="0" distL="114300" distR="114300" simplePos="0" relativeHeight="251679232" behindDoc="0" locked="0" layoutInCell="1" allowOverlap="1" wp14:anchorId="62B17A1A" wp14:editId="4DA62644">
                 <wp:simplePos x="0" y="0"/>
                 <wp:positionH relativeFrom="column">
                   <wp:posOffset>2038350</wp:posOffset>
@@ -13830,7 +13950,7 @@
               <w:noProof/>
             </w:rPr>
             <w:drawing>
-              <wp:inline distT="0" distB="0" distL="0" distR="0" wp14:anchorId="2371EE6A" wp14:editId="64D4204A">
+              <wp:inline distT="0" distB="0" distL="0" distR="0" wp14:anchorId="7A16CAFA" wp14:editId="5775D593">
                 <wp:extent cx="1333500" cy="471751"/>
                 <wp:effectExtent l="0" t="0" r="0" b="5080"/>
                 <wp:docPr id="62" name="Graphic 62"/>
@@ -13915,23 +14035,7 @@
               <w:rFonts w:ascii="Open Sans" w:hAnsi="Open Sans" w:cs="Open Sans"/>
               <w:sz w:val="16"/>
             </w:rPr>
-            <w:t xml:space="preserve">UGM Central Building, 3rd Floor, Room B3-02, </w:t>
-          </w:r>
-          <w:proofErr w:type="spellStart"/>
-          <w:r>
-            <w:rPr>
-              <w:rFonts w:ascii="Open Sans" w:hAnsi="Open Sans" w:cs="Open Sans"/>
-              <w:sz w:val="16"/>
-            </w:rPr>
-            <w:t>Bulaksumur</w:t>
-          </w:r>
-          <w:proofErr w:type="spellEnd"/>
-          <w:r>
-            <w:rPr>
-              <w:rFonts w:ascii="Open Sans" w:hAnsi="Open Sans" w:cs="Open Sans"/>
-              <w:sz w:val="16"/>
-            </w:rPr>
-            <w:t>, Yogyakarta, 55281 Indonesia</w:t>
+            <w:t>UGM Central Building, 3rd Floor, Room B3-02, Bulaksumur, Yogyakarta, 55281 Indonesia</w:t>
           </w:r>
         </w:p>
         <w:p>
@@ -13947,7 +14051,7 @@
               <w:sz w:val="16"/>
             </w:rPr>
             <w:drawing>
-              <wp:anchor distT="0" distB="0" distL="114300" distR="114300" simplePos="0" relativeHeight="251674112" behindDoc="0" locked="0" layoutInCell="1" allowOverlap="1" wp14:anchorId="38E7912C" wp14:editId="26B91A1B">
+              <wp:anchor distT="0" distB="0" distL="114300" distR="114300" simplePos="0" relativeHeight="251674112" behindDoc="0" locked="0" layoutInCell="1" allowOverlap="1" wp14:anchorId="5E8F52E0" wp14:editId="3B6B397C">
                 <wp:simplePos x="0" y="0"/>
                 <wp:positionH relativeFrom="column">
                   <wp:posOffset>4492625</wp:posOffset>
@@ -14009,7 +14113,7 @@
               <w:sz w:val="16"/>
             </w:rPr>
             <w:drawing>
-              <wp:anchor distT="0" distB="0" distL="114300" distR="114300" simplePos="0" relativeHeight="251672064" behindDoc="0" locked="0" layoutInCell="1" allowOverlap="1" wp14:anchorId="262B3E79" wp14:editId="6408786E">
+              <wp:anchor distT="0" distB="0" distL="114300" distR="114300" simplePos="0" relativeHeight="251672064" behindDoc="0" locked="0" layoutInCell="1" allowOverlap="1" wp14:anchorId="1B892949" wp14:editId="780183D2">
                 <wp:simplePos x="0" y="0"/>
                 <wp:positionH relativeFrom="column">
                   <wp:posOffset>3823335</wp:posOffset>
@@ -14071,7 +14175,7 @@
               <w:sz w:val="16"/>
             </w:rPr>
             <w:drawing>
-              <wp:anchor distT="0" distB="0" distL="114300" distR="114300" simplePos="0" relativeHeight="251671040" behindDoc="0" locked="0" layoutInCell="1" allowOverlap="1" wp14:anchorId="3400F0F3" wp14:editId="23285DB7">
+              <wp:anchor distT="0" distB="0" distL="114300" distR="114300" simplePos="0" relativeHeight="251671040" behindDoc="0" locked="0" layoutInCell="1" allowOverlap="1" wp14:anchorId="6D2B193B" wp14:editId="2973D5B6">
                 <wp:simplePos x="0" y="0"/>
                 <wp:positionH relativeFrom="column">
                   <wp:posOffset>2957830</wp:posOffset>
@@ -14135,7 +14239,7 @@
               <w:lang w:val="id-ID" w:eastAsia="id-ID"/>
             </w:rPr>
             <w:drawing>
-              <wp:anchor distT="0" distB="0" distL="114300" distR="114300" simplePos="0" relativeHeight="251670016" behindDoc="0" locked="0" layoutInCell="1" allowOverlap="1" wp14:anchorId="5E9FFB3D" wp14:editId="3A76311F">
+              <wp:anchor distT="0" distB="0" distL="114300" distR="114300" simplePos="0" relativeHeight="251670016" behindDoc="0" locked="0" layoutInCell="1" allowOverlap="1" wp14:anchorId="5BDA6289" wp14:editId="6402FD2E">
                 <wp:simplePos x="0" y="0"/>
                 <wp:positionH relativeFrom="column">
                   <wp:posOffset>999490</wp:posOffset>
@@ -14197,7 +14301,7 @@
               <w:sz w:val="16"/>
             </w:rPr>
             <w:drawing>
-              <wp:anchor distT="0" distB="0" distL="114300" distR="114300" simplePos="0" relativeHeight="251673088" behindDoc="0" locked="0" layoutInCell="1" allowOverlap="1" wp14:anchorId="6347438F" wp14:editId="3FF7A1DC">
+              <wp:anchor distT="0" distB="0" distL="114300" distR="114300" simplePos="0" relativeHeight="251673088" behindDoc="0" locked="0" layoutInCell="1" allowOverlap="1" wp14:anchorId="61B7BEA0" wp14:editId="6118F60F">
                 <wp:simplePos x="0" y="0"/>
                 <wp:positionH relativeFrom="column">
                   <wp:posOffset>2038350</wp:posOffset>
@@ -14373,7 +14477,7 @@
     </w:rPrDefault>
     <w:pPrDefault/>
   </w:docDefaults>
-  <w:latentStyles w:defLockedState="0" w:defUIPriority="99" w:defSemiHidden="0" w:defUnhideWhenUsed="0" w:defQFormat="0" w:count="375">
+  <w:latentStyles w:defLockedState="0" w:defUIPriority="99" w:defSemiHidden="0" w:defUnhideWhenUsed="0" w:defQFormat="0" w:count="376">
     <w:lsdException w:name="Normal" w:uiPriority="0" w:qFormat="1"/>
     <w:lsdException w:name="heading 1" w:uiPriority="9" w:qFormat="1"/>
     <w:lsdException w:name="heading 2" w:semiHidden="1" w:uiPriority="9" w:unhideWhenUsed="1" w:qFormat="1"/>
@@ -14479,7 +14583,6 @@
     <w:lsdException w:name="HTML Sample" w:semiHidden="1" w:unhideWhenUsed="1"/>
     <w:lsdException w:name="HTML Typewriter" w:semiHidden="1" w:unhideWhenUsed="1"/>
     <w:lsdException w:name="HTML Variable" w:semiHidden="1" w:unhideWhenUsed="1"/>
-    <w:lsdException w:name="Normal Table" w:semiHidden="1" w:unhideWhenUsed="1"/>
     <w:lsdException w:name="annotation subject" w:semiHidden="1" w:unhideWhenUsed="1"/>
     <w:lsdException w:name="No List" w:semiHidden="1" w:unhideWhenUsed="1"/>
     <w:lsdException w:name="Outline List 1" w:semiHidden="1" w:unhideWhenUsed="1"/>
@@ -14526,10 +14629,8 @@
     <w:lsdException w:name="Table Subtle 2" w:semiHidden="1" w:unhideWhenUsed="1"/>
     <w:lsdException w:name="Table Web 1" w:semiHidden="1" w:unhideWhenUsed="1"/>
     <w:lsdException w:name="Table Web 2" w:semiHidden="1" w:unhideWhenUsed="1"/>
-    <w:lsdException w:name="Table Web 3" w:semiHidden="1" w:unhideWhenUsed="1"/>
     <w:lsdException w:name="Balloon Text" w:semiHidden="1" w:unhideWhenUsed="1"/>
     <w:lsdException w:name="Table Grid" w:uiPriority="39"/>
-    <w:lsdException w:name="Table Theme" w:semiHidden="1" w:unhideWhenUsed="1"/>
     <w:lsdException w:name="Placeholder Text" w:semiHidden="1"/>
     <w:lsdException w:name="No Spacing" w:uiPriority="1" w:qFormat="1"/>
     <w:lsdException w:name="Light Shading" w:uiPriority="60"/>
@@ -14749,6 +14850,7 @@
     <w:lsdException w:name="Smart Hyperlink" w:semiHidden="1" w:unhideWhenUsed="1"/>
     <w:lsdException w:name="Hashtag" w:semiHidden="1" w:unhideWhenUsed="1"/>
     <w:lsdException w:name="Unresolved Mention" w:semiHidden="1" w:unhideWhenUsed="1"/>
+    <w:lsdException w:name="Smart Link" w:semiHidden="1" w:unhideWhenUsed="1"/>
   </w:latentStyles>
   <w:style w:type="paragraph" w:default="1" w:styleId="Normal">
     <w:name w:val="Normal"/>
@@ -15393,7 +15495,7 @@
 </file>
 
 <file path=customXml/itemProps1.xml><?xml version="1.0" encoding="utf-8"?>
-<ds:datastoreItem xmlns:ds="http://schemas.openxmlformats.org/officeDocument/2006/customXml" ds:itemID="{06476B62-9DD7-446D-808D-9E5FF7192B90}">
+<ds:datastoreItem xmlns:ds="http://schemas.openxmlformats.org/officeDocument/2006/customXml" ds:itemID="{A9D49B3E-B8C9-45C1-94A2-7BF18842A612}">
   <ds:schemaRefs>
     <ds:schemaRef ds:uri="http://schemas.openxmlformats.org/officeDocument/2006/bibliography"/>
   </ds:schemaRefs>

</xml_diff>

<commit_message>
add rooms in the programs
</commit_message>
<xml_diff>
--- a/raw-files/ICST2019-program.docx
+++ b/raw-files/ICST2019-program.docx
@@ -455,52 +455,14 @@
                 <w:lang w:val="en-GB"/>
               </w:rPr>
             </w:pPr>
-            <w:proofErr w:type="spellStart"/>
             <w:r>
               <w:rPr>
                 <w:rFonts w:ascii="Open Sans" w:hAnsi="Open Sans" w:cs="Open Sans"/>
                 <w:sz w:val="18"/>
                 <w:lang w:val="en-GB"/>
               </w:rPr>
-              <w:t>Dr.Eng</w:t>
-            </w:r>
-            <w:proofErr w:type="spellEnd"/>
-            <w:r>
-              <w:rPr>
-                <w:rFonts w:ascii="Open Sans" w:hAnsi="Open Sans" w:cs="Open Sans"/>
-                <w:sz w:val="18"/>
-                <w:lang w:val="en-GB"/>
-              </w:rPr>
-              <w:t xml:space="preserve">. </w:t>
-            </w:r>
-            <w:proofErr w:type="spellStart"/>
-            <w:r>
-              <w:rPr>
-                <w:rFonts w:ascii="Open Sans" w:hAnsi="Open Sans" w:cs="Open Sans"/>
-                <w:sz w:val="18"/>
-                <w:lang w:val="en-GB"/>
-              </w:rPr>
-              <w:t>Sunu</w:t>
-            </w:r>
-            <w:proofErr w:type="spellEnd"/>
-            <w:r>
-              <w:rPr>
-                <w:rFonts w:ascii="Open Sans" w:hAnsi="Open Sans" w:cs="Open Sans"/>
-                <w:sz w:val="18"/>
-                <w:lang w:val="en-GB"/>
-              </w:rPr>
-              <w:t xml:space="preserve"> </w:t>
-            </w:r>
-            <w:proofErr w:type="spellStart"/>
-            <w:r>
-              <w:rPr>
-                <w:rFonts w:ascii="Open Sans" w:hAnsi="Open Sans" w:cs="Open Sans"/>
-                <w:sz w:val="18"/>
-                <w:lang w:val="en-GB"/>
-              </w:rPr>
-              <w:t>Wibirama</w:t>
-            </w:r>
-            <w:proofErr w:type="spellEnd"/>
+              <w:t>Dr.Eng. Sunu Wibirama</w:t>
+            </w:r>
           </w:p>
           <w:p>
             <w:pPr>
@@ -1630,18 +1592,8 @@
                 <w:sz w:val="18"/>
                 <w:lang w:val="en-GB"/>
               </w:rPr>
-              <w:t xml:space="preserve">Prof. Johan </w:t>
-            </w:r>
-            <w:proofErr w:type="spellStart"/>
-            <w:r>
-              <w:rPr>
-                <w:rFonts w:ascii="Open Sans" w:hAnsi="Open Sans" w:cs="Open Sans"/>
-                <w:sz w:val="18"/>
-                <w:lang w:val="en-GB"/>
-              </w:rPr>
-              <w:t>Debayle</w:t>
-            </w:r>
-            <w:proofErr w:type="spellEnd"/>
+              <w:t>Prof. Johan Debayle</w:t>
+            </w:r>
           </w:p>
           <w:p>
             <w:pPr>
@@ -2325,7 +2277,7 @@
                 <w:sz w:val="18"/>
                 <w:szCs w:val="18"/>
               </w:rPr>
-              <w:t>Parallel rooms</w:t>
+              <w:t>Lotus room</w:t>
             </w:r>
           </w:p>
         </w:tc>
@@ -2578,7 +2530,15 @@
                 <w:sz w:val="18"/>
                 <w:szCs w:val="18"/>
               </w:rPr>
-              <w:t>Parallel rooms</w:t>
+              <w:t>Lotus</w:t>
+            </w:r>
+            <w:r>
+              <w:rPr>
+                <w:rFonts w:ascii="Open Sans" w:hAnsi="Open Sans" w:cs="Open Sans"/>
+                <w:sz w:val="18"/>
+                <w:szCs w:val="18"/>
+              </w:rPr>
+              <w:t xml:space="preserve"> room</w:t>
             </w:r>
           </w:p>
         </w:tc>
@@ -2787,7 +2747,15 @@
                 <w:sz w:val="18"/>
                 <w:szCs w:val="18"/>
               </w:rPr>
-              <w:t>Parallel rooms</w:t>
+              <w:t>Angsana</w:t>
+            </w:r>
+            <w:r>
+              <w:rPr>
+                <w:rFonts w:ascii="Open Sans" w:hAnsi="Open Sans" w:cs="Open Sans"/>
+                <w:sz w:val="18"/>
+                <w:szCs w:val="18"/>
+              </w:rPr>
+              <w:t xml:space="preserve"> room</w:t>
             </w:r>
           </w:p>
         </w:tc>
@@ -2983,7 +2951,39 @@
                 <w:sz w:val="18"/>
                 <w:szCs w:val="18"/>
               </w:rPr>
-              <w:t>Parallel rooms</w:t>
+              <w:t>Magnolia</w:t>
+            </w:r>
+            <w:r>
+              <w:rPr>
+                <w:rFonts w:ascii="Open Sans" w:hAnsi="Open Sans" w:cs="Open Sans"/>
+                <w:sz w:val="18"/>
+                <w:szCs w:val="18"/>
+              </w:rPr>
+              <w:t xml:space="preserve"> </w:t>
+            </w:r>
+            <w:r>
+              <w:rPr>
+                <w:rFonts w:ascii="Open Sans" w:hAnsi="Open Sans" w:cs="Open Sans"/>
+                <w:sz w:val="18"/>
+                <w:szCs w:val="18"/>
+              </w:rPr>
+              <w:t xml:space="preserve">and Jasmine </w:t>
+            </w:r>
+            <w:r>
+              <w:rPr>
+                <w:rFonts w:ascii="Open Sans" w:hAnsi="Open Sans" w:cs="Open Sans"/>
+                <w:sz w:val="18"/>
+                <w:szCs w:val="18"/>
+              </w:rPr>
+              <w:t>room</w:t>
+            </w:r>
+            <w:r>
+              <w:rPr>
+                <w:rFonts w:ascii="Open Sans" w:hAnsi="Open Sans" w:cs="Open Sans"/>
+                <w:sz w:val="18"/>
+                <w:szCs w:val="18"/>
+              </w:rPr>
+              <w:t>s</w:t>
             </w:r>
           </w:p>
         </w:tc>
@@ -3219,7 +3219,15 @@
                 <w:sz w:val="18"/>
                 <w:szCs w:val="18"/>
               </w:rPr>
-              <w:t>Parallel rooms</w:t>
+              <w:t>Iris</w:t>
+            </w:r>
+            <w:r>
+              <w:rPr>
+                <w:rFonts w:ascii="Open Sans" w:hAnsi="Open Sans" w:cs="Open Sans"/>
+                <w:sz w:val="18"/>
+                <w:szCs w:val="18"/>
+              </w:rPr>
+              <w:t xml:space="preserve"> room</w:t>
             </w:r>
           </w:p>
         </w:tc>
@@ -3462,7 +3470,15 @@
                 <w:sz w:val="18"/>
                 <w:szCs w:val="18"/>
               </w:rPr>
-              <w:t>Parallel rooms</w:t>
+              <w:t>Iris</w:t>
+            </w:r>
+            <w:r>
+              <w:rPr>
+                <w:rFonts w:ascii="Open Sans" w:hAnsi="Open Sans" w:cs="Open Sans"/>
+                <w:sz w:val="18"/>
+                <w:szCs w:val="18"/>
+              </w:rPr>
+              <w:t xml:space="preserve"> room</w:t>
             </w:r>
           </w:p>
         </w:tc>
@@ -3641,7 +3657,7 @@
                 <w:rFonts w:ascii="Open Sans" w:hAnsi="Open Sans" w:cs="Open Sans"/>
                 <w:sz w:val="18"/>
               </w:rPr>
-              <w:t>Prof. Dr. Thamrin Usman, DEA</w:t>
+              <w:t>Prof. Thamrin Usman</w:t>
             </w:r>
           </w:p>
           <w:p>
@@ -3716,7 +3732,15 @@
                 <w:sz w:val="18"/>
                 <w:szCs w:val="18"/>
               </w:rPr>
-              <w:t>Parallel rooms</w:t>
+              <w:t>Iris</w:t>
+            </w:r>
+            <w:r>
+              <w:rPr>
+                <w:rFonts w:ascii="Open Sans" w:hAnsi="Open Sans" w:cs="Open Sans"/>
+                <w:sz w:val="18"/>
+                <w:szCs w:val="18"/>
+              </w:rPr>
+              <w:t xml:space="preserve"> room</w:t>
             </w:r>
           </w:p>
         </w:tc>
@@ -3908,7 +3932,15 @@
                 <w:sz w:val="18"/>
                 <w:szCs w:val="18"/>
               </w:rPr>
-              <w:t>Parallel rooms</w:t>
+              <w:t>Hibiscus</w:t>
+            </w:r>
+            <w:r>
+              <w:rPr>
+                <w:rFonts w:ascii="Open Sans" w:hAnsi="Open Sans" w:cs="Open Sans"/>
+                <w:sz w:val="18"/>
+                <w:szCs w:val="18"/>
+              </w:rPr>
+              <w:t xml:space="preserve"> room</w:t>
             </w:r>
           </w:p>
         </w:tc>
@@ -4103,7 +4135,15 @@
                 <w:sz w:val="18"/>
                 <w:szCs w:val="18"/>
               </w:rPr>
-              <w:t>Parallel rooms</w:t>
+              <w:t>Lavender</w:t>
+            </w:r>
+            <w:r>
+              <w:rPr>
+                <w:rFonts w:ascii="Open Sans" w:hAnsi="Open Sans" w:cs="Open Sans"/>
+                <w:sz w:val="18"/>
+                <w:szCs w:val="18"/>
+              </w:rPr>
+              <w:t xml:space="preserve"> room</w:t>
             </w:r>
           </w:p>
         </w:tc>
@@ -4298,7 +4338,15 @@
                 <w:sz w:val="18"/>
                 <w:szCs w:val="18"/>
               </w:rPr>
-              <w:t>Parallel rooms</w:t>
+              <w:t>Orchid</w:t>
+            </w:r>
+            <w:r>
+              <w:rPr>
+                <w:rFonts w:ascii="Open Sans" w:hAnsi="Open Sans" w:cs="Open Sans"/>
+                <w:sz w:val="18"/>
+                <w:szCs w:val="18"/>
+              </w:rPr>
+              <w:t xml:space="preserve"> room</w:t>
             </w:r>
           </w:p>
         </w:tc>
@@ -4477,8 +4525,10 @@
                 <w:rFonts w:ascii="Open Sans" w:hAnsi="Open Sans" w:cs="Open Sans"/>
                 <w:sz w:val="18"/>
               </w:rPr>
-              <w:t>Prof. Dr. Hartono, DEA., DESS.</w:t>
-            </w:r>
+              <w:t>Prof. Hartono</w:t>
+            </w:r>
+            <w:bookmarkStart w:id="0" w:name="_GoBack"/>
+            <w:bookmarkEnd w:id="0"/>
           </w:p>
           <w:p>
             <w:pPr>
@@ -4543,7 +4593,15 @@
                 <w:sz w:val="18"/>
                 <w:szCs w:val="18"/>
               </w:rPr>
-              <w:t>Parallel rooms</w:t>
+              <w:t>Orchid</w:t>
+            </w:r>
+            <w:r>
+              <w:rPr>
+                <w:rFonts w:ascii="Open Sans" w:hAnsi="Open Sans" w:cs="Open Sans"/>
+                <w:sz w:val="18"/>
+                <w:szCs w:val="18"/>
+              </w:rPr>
+              <w:t xml:space="preserve"> room</w:t>
             </w:r>
           </w:p>
         </w:tc>
@@ -4817,7 +4875,15 @@
                 <w:sz w:val="18"/>
                 <w:szCs w:val="18"/>
               </w:rPr>
-              <w:t>Parallel rooms</w:t>
+              <w:t>Lotus, Sunflower, and Coriander</w:t>
+            </w:r>
+            <w:r>
+              <w:rPr>
+                <w:rFonts w:ascii="Open Sans" w:hAnsi="Open Sans" w:cs="Open Sans"/>
+                <w:sz w:val="18"/>
+                <w:szCs w:val="18"/>
+              </w:rPr>
+              <w:t xml:space="preserve"> rooms</w:t>
             </w:r>
           </w:p>
         </w:tc>
@@ -5026,7 +5092,15 @@
                 <w:sz w:val="18"/>
                 <w:szCs w:val="18"/>
               </w:rPr>
-              <w:t>Parallel rooms</w:t>
+              <w:t>Angsana</w:t>
+            </w:r>
+            <w:r>
+              <w:rPr>
+                <w:rFonts w:ascii="Open Sans" w:hAnsi="Open Sans" w:cs="Open Sans"/>
+                <w:sz w:val="18"/>
+                <w:szCs w:val="18"/>
+              </w:rPr>
+              <w:t xml:space="preserve"> room</w:t>
             </w:r>
           </w:p>
         </w:tc>
@@ -5222,7 +5296,23 @@
                 <w:sz w:val="18"/>
                 <w:szCs w:val="18"/>
               </w:rPr>
-              <w:t>Parallel rooms</w:t>
+              <w:t>Magnolia and Jasmine</w:t>
+            </w:r>
+            <w:r>
+              <w:rPr>
+                <w:rFonts w:ascii="Open Sans" w:hAnsi="Open Sans" w:cs="Open Sans"/>
+                <w:sz w:val="18"/>
+                <w:szCs w:val="18"/>
+              </w:rPr>
+              <w:t xml:space="preserve"> room</w:t>
+            </w:r>
+            <w:r>
+              <w:rPr>
+                <w:rFonts w:ascii="Open Sans" w:hAnsi="Open Sans" w:cs="Open Sans"/>
+                <w:sz w:val="18"/>
+                <w:szCs w:val="18"/>
+              </w:rPr>
+              <w:t>s</w:t>
             </w:r>
           </w:p>
         </w:tc>
@@ -5418,7 +5508,15 @@
                 <w:sz w:val="18"/>
                 <w:szCs w:val="18"/>
               </w:rPr>
-              <w:t>Parallel rooms</w:t>
+              <w:t>Iris, Heliconia, Carnation, Tulip, Dahlia</w:t>
+            </w:r>
+            <w:r>
+              <w:rPr>
+                <w:rFonts w:ascii="Open Sans" w:hAnsi="Open Sans" w:cs="Open Sans"/>
+                <w:sz w:val="18"/>
+                <w:szCs w:val="18"/>
+              </w:rPr>
+              <w:t xml:space="preserve"> rooms</w:t>
             </w:r>
           </w:p>
         </w:tc>
@@ -5610,7 +5708,15 @@
                 <w:sz w:val="18"/>
                 <w:szCs w:val="18"/>
               </w:rPr>
-              <w:t>Parallel rooms</w:t>
+              <w:t xml:space="preserve">Hibiscus </w:t>
+            </w:r>
+            <w:r>
+              <w:rPr>
+                <w:rFonts w:ascii="Open Sans" w:hAnsi="Open Sans" w:cs="Open Sans"/>
+                <w:sz w:val="18"/>
+                <w:szCs w:val="18"/>
+              </w:rPr>
+              <w:t>room</w:t>
             </w:r>
           </w:p>
         </w:tc>
@@ -5805,7 +5911,15 @@
                 <w:sz w:val="18"/>
                 <w:szCs w:val="18"/>
               </w:rPr>
-              <w:t>Parallel rooms</w:t>
+              <w:t>Lavender</w:t>
+            </w:r>
+            <w:r>
+              <w:rPr>
+                <w:rFonts w:ascii="Open Sans" w:hAnsi="Open Sans" w:cs="Open Sans"/>
+                <w:sz w:val="18"/>
+                <w:szCs w:val="18"/>
+              </w:rPr>
+              <w:t xml:space="preserve"> room</w:t>
             </w:r>
           </w:p>
         </w:tc>
@@ -6000,7 +6114,15 @@
                 <w:sz w:val="18"/>
                 <w:szCs w:val="18"/>
               </w:rPr>
-              <w:t>Parallel rooms</w:t>
+              <w:t>Orchid</w:t>
+            </w:r>
+            <w:r>
+              <w:rPr>
+                <w:rFonts w:ascii="Open Sans" w:hAnsi="Open Sans" w:cs="Open Sans"/>
+                <w:sz w:val="18"/>
+                <w:szCs w:val="18"/>
+              </w:rPr>
+              <w:t xml:space="preserve"> rooms</w:t>
             </w:r>
           </w:p>
         </w:tc>
@@ -6167,7 +6289,6 @@
         </w:tc>
       </w:tr>
     </w:tbl>
-    <w:p/>
     <w:p>
       <w:pPr>
         <w:spacing w:after="0" w:line="240" w:lineRule="auto"/>
@@ -6460,7 +6581,14 @@
                 <w:rFonts w:ascii="Open Sans" w:hAnsi="Open Sans" w:cs="Open Sans"/>
                 <w:sz w:val="18"/>
               </w:rPr>
-              <w:t>Parallel rooms</w:t>
+              <w:t>Lotus, Sunflower, and Coriander</w:t>
+            </w:r>
+            <w:r>
+              <w:rPr>
+                <w:rFonts w:ascii="Open Sans" w:hAnsi="Open Sans" w:cs="Open Sans"/>
+                <w:sz w:val="18"/>
+              </w:rPr>
+              <w:t xml:space="preserve"> rooms</w:t>
             </w:r>
           </w:p>
         </w:tc>
@@ -6662,7 +6790,14 @@
                 <w:rFonts w:ascii="Open Sans" w:hAnsi="Open Sans" w:cs="Open Sans"/>
                 <w:sz w:val="18"/>
               </w:rPr>
-              <w:t>Parallel rooms</w:t>
+              <w:t>Angsana</w:t>
+            </w:r>
+            <w:r>
+              <w:rPr>
+                <w:rFonts w:ascii="Open Sans" w:hAnsi="Open Sans" w:cs="Open Sans"/>
+                <w:sz w:val="18"/>
+              </w:rPr>
+              <w:t xml:space="preserve"> room</w:t>
             </w:r>
           </w:p>
         </w:tc>
@@ -6852,7 +6987,14 @@
                 <w:rFonts w:ascii="Open Sans" w:hAnsi="Open Sans" w:cs="Open Sans"/>
                 <w:sz w:val="18"/>
               </w:rPr>
-              <w:t>Parallel rooms</w:t>
+              <w:t>Magnolia and Jasmine</w:t>
+            </w:r>
+            <w:r>
+              <w:rPr>
+                <w:rFonts w:ascii="Open Sans" w:hAnsi="Open Sans" w:cs="Open Sans"/>
+                <w:sz w:val="18"/>
+              </w:rPr>
+              <w:t xml:space="preserve"> rooms</w:t>
             </w:r>
           </w:p>
         </w:tc>
@@ -7042,8 +7184,17 @@
               <w:rPr>
                 <w:rFonts w:ascii="Open Sans" w:hAnsi="Open Sans" w:cs="Open Sans"/>
                 <w:sz w:val="18"/>
-              </w:rPr>
-              <w:t>Parallel rooms</w:t>
+                <w:szCs w:val="18"/>
+              </w:rPr>
+              <w:t>Iris, Heliconia, Carnation, Tulip, Dahlia</w:t>
+            </w:r>
+            <w:r>
+              <w:rPr>
+                <w:rFonts w:ascii="Open Sans" w:hAnsi="Open Sans" w:cs="Open Sans"/>
+                <w:sz w:val="18"/>
+                <w:szCs w:val="18"/>
+              </w:rPr>
+              <w:t xml:space="preserve"> rooms</w:t>
             </w:r>
           </w:p>
         </w:tc>
@@ -7230,7 +7381,14 @@
                 <w:rFonts w:ascii="Open Sans" w:hAnsi="Open Sans" w:cs="Open Sans"/>
                 <w:sz w:val="18"/>
               </w:rPr>
-              <w:t>Parallel rooms</w:t>
+              <w:t>Hibiscus</w:t>
+            </w:r>
+            <w:r>
+              <w:rPr>
+                <w:rFonts w:ascii="Open Sans" w:hAnsi="Open Sans" w:cs="Open Sans"/>
+                <w:sz w:val="18"/>
+              </w:rPr>
+              <w:t xml:space="preserve"> room</w:t>
             </w:r>
           </w:p>
         </w:tc>
@@ -7420,7 +7578,14 @@
                 <w:rFonts w:ascii="Open Sans" w:hAnsi="Open Sans" w:cs="Open Sans"/>
                 <w:sz w:val="18"/>
               </w:rPr>
-              <w:t>Parallel rooms</w:t>
+              <w:t>Lavender</w:t>
+            </w:r>
+            <w:r>
+              <w:rPr>
+                <w:rFonts w:ascii="Open Sans" w:hAnsi="Open Sans" w:cs="Open Sans"/>
+                <w:sz w:val="18"/>
+              </w:rPr>
+              <w:t xml:space="preserve"> room</w:t>
             </w:r>
           </w:p>
         </w:tc>
@@ -7610,7 +7775,14 @@
                 <w:rFonts w:ascii="Open Sans" w:hAnsi="Open Sans" w:cs="Open Sans"/>
                 <w:sz w:val="18"/>
               </w:rPr>
-              <w:t>Parallel rooms</w:t>
+              <w:t>Orchid</w:t>
+            </w:r>
+            <w:r>
+              <w:rPr>
+                <w:rFonts w:ascii="Open Sans" w:hAnsi="Open Sans" w:cs="Open Sans"/>
+                <w:sz w:val="18"/>
+              </w:rPr>
+              <w:t xml:space="preserve"> room</w:t>
             </w:r>
           </w:p>
         </w:tc>
@@ -8828,7 +9000,14 @@
                 <w:rFonts w:ascii="Open Sans" w:hAnsi="Open Sans" w:cs="Open Sans"/>
                 <w:sz w:val="18"/>
               </w:rPr>
-              <w:t>Parallel rooms</w:t>
+              <w:t>Lotus and Sunflower</w:t>
+            </w:r>
+            <w:r>
+              <w:rPr>
+                <w:rFonts w:ascii="Open Sans" w:hAnsi="Open Sans" w:cs="Open Sans"/>
+                <w:sz w:val="18"/>
+              </w:rPr>
+              <w:t xml:space="preserve"> rooms</w:t>
             </w:r>
           </w:p>
         </w:tc>
@@ -9019,7 +9198,14 @@
                 <w:rFonts w:ascii="Open Sans" w:hAnsi="Open Sans" w:cs="Open Sans"/>
                 <w:sz w:val="18"/>
               </w:rPr>
-              <w:t>Parallel rooms</w:t>
+              <w:t>Angsana</w:t>
+            </w:r>
+            <w:r>
+              <w:rPr>
+                <w:rFonts w:ascii="Open Sans" w:hAnsi="Open Sans" w:cs="Open Sans"/>
+                <w:sz w:val="18"/>
+              </w:rPr>
+              <w:t xml:space="preserve"> rooms</w:t>
             </w:r>
           </w:p>
         </w:tc>
@@ -9198,7 +9384,14 @@
                 <w:rFonts w:ascii="Open Sans" w:hAnsi="Open Sans" w:cs="Open Sans"/>
                 <w:sz w:val="18"/>
               </w:rPr>
-              <w:t>Parallel rooms</w:t>
+              <w:t>Magnolia and Jasmine</w:t>
+            </w:r>
+            <w:r>
+              <w:rPr>
+                <w:rFonts w:ascii="Open Sans" w:hAnsi="Open Sans" w:cs="Open Sans"/>
+                <w:sz w:val="18"/>
+              </w:rPr>
+              <w:t xml:space="preserve"> rooms</w:t>
             </w:r>
           </w:p>
         </w:tc>
@@ -9376,8 +9569,17 @@
               <w:rPr>
                 <w:rFonts w:ascii="Open Sans" w:hAnsi="Open Sans" w:cs="Open Sans"/>
                 <w:sz w:val="18"/>
-              </w:rPr>
-              <w:t>Parallel rooms</w:t>
+                <w:szCs w:val="18"/>
+              </w:rPr>
+              <w:t>Iris, Heliconia, Carnation, Tulip, Dahlia</w:t>
+            </w:r>
+            <w:r>
+              <w:rPr>
+                <w:rFonts w:ascii="Open Sans" w:hAnsi="Open Sans" w:cs="Open Sans"/>
+                <w:sz w:val="18"/>
+                <w:szCs w:val="18"/>
+              </w:rPr>
+              <w:t xml:space="preserve"> rooms</w:t>
             </w:r>
           </w:p>
         </w:tc>
@@ -9552,7 +9754,14 @@
                 <w:rFonts w:ascii="Open Sans" w:hAnsi="Open Sans" w:cs="Open Sans"/>
                 <w:sz w:val="18"/>
               </w:rPr>
-              <w:t>Parallel rooms</w:t>
+              <w:t>Hibiscus and Coriander</w:t>
+            </w:r>
+            <w:r>
+              <w:rPr>
+                <w:rFonts w:ascii="Open Sans" w:hAnsi="Open Sans" w:cs="Open Sans"/>
+                <w:sz w:val="18"/>
+              </w:rPr>
+              <w:t xml:space="preserve"> rooms</w:t>
             </w:r>
           </w:p>
         </w:tc>
@@ -9730,7 +9939,14 @@
                 <w:rFonts w:ascii="Open Sans" w:hAnsi="Open Sans" w:cs="Open Sans"/>
                 <w:sz w:val="18"/>
               </w:rPr>
-              <w:t>Parallel rooms</w:t>
+              <w:t>Lavender</w:t>
+            </w:r>
+            <w:r>
+              <w:rPr>
+                <w:rFonts w:ascii="Open Sans" w:hAnsi="Open Sans" w:cs="Open Sans"/>
+                <w:sz w:val="18"/>
+              </w:rPr>
+              <w:t xml:space="preserve"> rooms</w:t>
             </w:r>
           </w:p>
         </w:tc>
@@ -9907,7 +10123,14 @@
                 <w:rFonts w:ascii="Open Sans" w:hAnsi="Open Sans" w:cs="Open Sans"/>
                 <w:sz w:val="18"/>
               </w:rPr>
-              <w:t>Parallel rooms</w:t>
+              <w:t>Orchid</w:t>
+            </w:r>
+            <w:r>
+              <w:rPr>
+                <w:rFonts w:ascii="Open Sans" w:hAnsi="Open Sans" w:cs="Open Sans"/>
+                <w:sz w:val="18"/>
+              </w:rPr>
+              <w:t xml:space="preserve"> rooms</w:t>
             </w:r>
           </w:p>
         </w:tc>
@@ -10395,7 +10618,14 @@
                 <w:rFonts w:ascii="Open Sans" w:hAnsi="Open Sans" w:cs="Open Sans"/>
                 <w:sz w:val="18"/>
               </w:rPr>
-              <w:t>Parallel rooms</w:t>
+              <w:t>Lotus, Sunflower, and Orchid</w:t>
+            </w:r>
+            <w:r>
+              <w:rPr>
+                <w:rFonts w:ascii="Open Sans" w:hAnsi="Open Sans" w:cs="Open Sans"/>
+                <w:sz w:val="18"/>
+              </w:rPr>
+              <w:t xml:space="preserve"> rooms</w:t>
             </w:r>
           </w:p>
         </w:tc>
@@ -10598,7 +10828,14 @@
                 <w:rFonts w:ascii="Open Sans" w:hAnsi="Open Sans" w:cs="Open Sans"/>
                 <w:sz w:val="18"/>
               </w:rPr>
-              <w:t>Parallel rooms</w:t>
+              <w:t>Angsana</w:t>
+            </w:r>
+            <w:r>
+              <w:rPr>
+                <w:rFonts w:ascii="Open Sans" w:hAnsi="Open Sans" w:cs="Open Sans"/>
+                <w:sz w:val="18"/>
+              </w:rPr>
+              <w:t xml:space="preserve"> rooms</w:t>
             </w:r>
           </w:p>
         </w:tc>
@@ -10789,7 +11026,14 @@
                 <w:rFonts w:ascii="Open Sans" w:hAnsi="Open Sans" w:cs="Open Sans"/>
                 <w:sz w:val="18"/>
               </w:rPr>
-              <w:t>Parallel rooms</w:t>
+              <w:t>Magnolia and Jasmine</w:t>
+            </w:r>
+            <w:r>
+              <w:rPr>
+                <w:rFonts w:ascii="Open Sans" w:hAnsi="Open Sans" w:cs="Open Sans"/>
+                <w:sz w:val="18"/>
+              </w:rPr>
+              <w:t xml:space="preserve"> rooms</w:t>
             </w:r>
           </w:p>
         </w:tc>
@@ -10979,8 +11223,17 @@
               <w:rPr>
                 <w:rFonts w:ascii="Open Sans" w:hAnsi="Open Sans" w:cs="Open Sans"/>
                 <w:sz w:val="18"/>
-              </w:rPr>
-              <w:t>Parallel rooms</w:t>
+                <w:szCs w:val="18"/>
+              </w:rPr>
+              <w:t>Iris, Heliconia, Carnation, Tulip, Dahlia</w:t>
+            </w:r>
+            <w:r>
+              <w:rPr>
+                <w:rFonts w:ascii="Open Sans" w:hAnsi="Open Sans" w:cs="Open Sans"/>
+                <w:sz w:val="18"/>
+                <w:szCs w:val="18"/>
+              </w:rPr>
+              <w:t xml:space="preserve"> rooms</w:t>
             </w:r>
           </w:p>
         </w:tc>
@@ -11167,7 +11420,14 @@
                 <w:rFonts w:ascii="Open Sans" w:hAnsi="Open Sans" w:cs="Open Sans"/>
                 <w:sz w:val="18"/>
               </w:rPr>
-              <w:t>Parallel rooms</w:t>
+              <w:t>Hibiscus and Coriander</w:t>
+            </w:r>
+            <w:r>
+              <w:rPr>
+                <w:rFonts w:ascii="Open Sans" w:hAnsi="Open Sans" w:cs="Open Sans"/>
+                <w:sz w:val="18"/>
+              </w:rPr>
+              <w:t xml:space="preserve"> rooms</w:t>
             </w:r>
           </w:p>
         </w:tc>
@@ -11357,197 +11617,14 @@
                 <w:rFonts w:ascii="Open Sans" w:hAnsi="Open Sans" w:cs="Open Sans"/>
                 <w:sz w:val="18"/>
               </w:rPr>
-              <w:t>Parallel rooms</w:t>
-            </w:r>
-          </w:p>
-        </w:tc>
-      </w:tr>
-      <w:tr>
-        <w:trPr>
-          <w:jc w:val="center"/>
-        </w:trPr>
-        <w:tc>
-          <w:tcPr>
-            <w:tcW w:w="708" w:type="pct"/>
-            <w:tcBorders>
-              <w:top w:val="nil"/>
-              <w:bottom w:val="single" w:sz="4" w:space="0" w:color="BFBFBF" w:themeColor="background1" w:themeShade="BF"/>
-            </w:tcBorders>
-            <w:shd w:val="clear" w:color="auto" w:fill="auto"/>
-            <w:tcMar>
-              <w:top w:w="80" w:type="dxa"/>
-              <w:left w:w="80" w:type="dxa"/>
-              <w:bottom w:w="80" w:type="dxa"/>
-              <w:right w:w="80" w:type="dxa"/>
-            </w:tcMar>
-            <w:vAlign w:val="center"/>
-          </w:tcPr>
-          <w:p>
-            <w:pPr>
-              <w:spacing w:after="0" w:line="240" w:lineRule="auto"/>
-              <w:contextualSpacing/>
-              <w:mirrorIndents/>
-              <w:jc w:val="center"/>
-              <w:rPr>
-                <w:rFonts w:ascii="Open Sans" w:eastAsia="Times New Roman" w:hAnsi="Open Sans" w:cs="Open Sans"/>
-                <w:color w:val="000000"/>
-                <w:sz w:val="18"/>
-                <w:szCs w:val="20"/>
-              </w:rPr>
-            </w:pPr>
-          </w:p>
-        </w:tc>
-        <w:tc>
-          <w:tcPr>
-            <w:tcW w:w="1034" w:type="pct"/>
-            <w:tcBorders>
-              <w:top w:val="single" w:sz="4" w:space="0" w:color="BFBFBF" w:themeColor="background1" w:themeShade="BF"/>
-              <w:bottom w:val="single" w:sz="4" w:space="0" w:color="BFBFBF" w:themeColor="background1" w:themeShade="BF"/>
-            </w:tcBorders>
-            <w:shd w:val="clear" w:color="auto" w:fill="auto"/>
-            <w:tcMar>
-              <w:top w:w="80" w:type="dxa"/>
-              <w:left w:w="80" w:type="dxa"/>
-              <w:bottom w:w="80" w:type="dxa"/>
-              <w:right w:w="80" w:type="dxa"/>
-            </w:tcMar>
-          </w:tcPr>
-          <w:p>
-            <w:pPr>
-              <w:spacing w:after="0" w:line="240" w:lineRule="auto"/>
-              <w:contextualSpacing/>
-              <w:mirrorIndents/>
-              <w:jc w:val="center"/>
-              <w:rPr>
-                <w:rFonts w:ascii="Open Sans" w:eastAsia="Times New Roman" w:hAnsi="Open Sans" w:cs="Open Sans"/>
-                <w:b/>
-                <w:bCs/>
-                <w:noProof/>
-                <w:color w:val="000000"/>
-                <w:sz w:val="18"/>
-                <w:szCs w:val="20"/>
-                <w:lang w:val="id-ID" w:eastAsia="id-ID"/>
-              </w:rPr>
-            </w:pPr>
-            <w:r>
-              <w:rPr>
-                <w:rFonts w:ascii="Open Sans" w:eastAsia="Times New Roman" w:hAnsi="Open Sans" w:cs="Open Sans"/>
-                <w:noProof/>
-                <w:sz w:val="18"/>
-                <w:szCs w:val="20"/>
-              </w:rPr>
-              <w:drawing>
-                <wp:inline distT="0" distB="0" distL="0" distR="0" wp14:anchorId="6D5BEBA7" wp14:editId="7A6C59A7">
-                  <wp:extent cx="432000" cy="432000"/>
-                  <wp:effectExtent l="0" t="0" r="6350" b="6350"/>
-                  <wp:docPr id="113" name="Picture 113"/>
-                  <wp:cNvGraphicFramePr>
-                    <a:graphicFrameLocks xmlns:a="http://schemas.openxmlformats.org/drawingml/2006/main" noChangeAspect="1"/>
-                  </wp:cNvGraphicFramePr>
-                  <a:graphic xmlns:a="http://schemas.openxmlformats.org/drawingml/2006/main">
-                    <a:graphicData uri="http://schemas.openxmlformats.org/drawingml/2006/picture">
-                      <pic:pic xmlns:pic="http://schemas.openxmlformats.org/drawingml/2006/picture">
-                        <pic:nvPicPr>
-                          <pic:cNvPr id="0" name="Picture 8"/>
-                          <pic:cNvPicPr>
-                            <a:picLocks noChangeAspect="1" noChangeArrowheads="1"/>
-                          </pic:cNvPicPr>
-                        </pic:nvPicPr>
-                        <pic:blipFill>
-                          <a:blip r:embed="rId21" cstate="print">
-                            <a:extLst>
-                              <a:ext uri="{28A0092B-C50C-407E-A947-70E740481C1C}">
-                                <a14:useLocalDpi xmlns:a14="http://schemas.microsoft.com/office/drawing/2010/main" val="0"/>
-                              </a:ext>
-                            </a:extLst>
-                          </a:blip>
-                          <a:srcRect/>
-                          <a:stretch>
-                            <a:fillRect/>
-                          </a:stretch>
-                        </pic:blipFill>
-                        <pic:spPr bwMode="auto">
-                          <a:xfrm>
-                            <a:off x="0" y="0"/>
-                            <a:ext cx="432000" cy="432000"/>
-                          </a:xfrm>
-                          <a:prstGeom prst="ellipse">
-                            <a:avLst/>
-                          </a:prstGeom>
-                          <a:noFill/>
-                          <a:ln>
-                            <a:noFill/>
-                          </a:ln>
-                        </pic:spPr>
-                      </pic:pic>
-                    </a:graphicData>
-                  </a:graphic>
-                </wp:inline>
-              </w:drawing>
-            </w:r>
-          </w:p>
-        </w:tc>
-        <w:tc>
-          <w:tcPr>
-            <w:tcW w:w="2195" w:type="pct"/>
-            <w:tcBorders>
-              <w:top w:val="single" w:sz="4" w:space="0" w:color="BFBFBF" w:themeColor="background1" w:themeShade="BF"/>
-              <w:bottom w:val="single" w:sz="4" w:space="0" w:color="BFBFBF" w:themeColor="background1" w:themeShade="BF"/>
-            </w:tcBorders>
-            <w:shd w:val="clear" w:color="auto" w:fill="auto"/>
-            <w:vAlign w:val="center"/>
-          </w:tcPr>
-          <w:p>
-            <w:pPr>
-              <w:pStyle w:val="SPEAKERNAME"/>
-              <w:contextualSpacing/>
-              <w:mirrorIndents/>
-              <w:rPr>
-                <w:rFonts w:ascii="Open Sans" w:hAnsi="Open Sans" w:cs="Open Sans"/>
-                <w:sz w:val="18"/>
-              </w:rPr>
-            </w:pPr>
-            <w:r>
-              <w:rPr>
-                <w:rFonts w:ascii="Open Sans" w:hAnsi="Open Sans" w:cs="Open Sans"/>
-                <w:sz w:val="18"/>
-              </w:rPr>
-              <w:t>Remote Sensing and Geomatics</w:t>
-            </w:r>
-          </w:p>
-        </w:tc>
-        <w:tc>
-          <w:tcPr>
-            <w:tcW w:w="1063" w:type="pct"/>
-            <w:tcBorders>
-              <w:top w:val="single" w:sz="4" w:space="0" w:color="BFBFBF" w:themeColor="background1" w:themeShade="BF"/>
-              <w:bottom w:val="single" w:sz="4" w:space="0" w:color="BFBFBF" w:themeColor="background1" w:themeShade="BF"/>
-            </w:tcBorders>
-            <w:shd w:val="clear" w:color="auto" w:fill="auto"/>
-            <w:tcMar>
-              <w:top w:w="80" w:type="dxa"/>
-              <w:left w:w="80" w:type="dxa"/>
-              <w:bottom w:w="80" w:type="dxa"/>
-              <w:right w:w="80" w:type="dxa"/>
-            </w:tcMar>
-            <w:vAlign w:val="center"/>
-          </w:tcPr>
-          <w:p>
-            <w:pPr>
-              <w:pStyle w:val="PLACE"/>
-              <w:contextualSpacing/>
-              <w:mirrorIndents/>
-              <w:rPr>
-                <w:rFonts w:ascii="Open Sans" w:hAnsi="Open Sans" w:cs="Open Sans"/>
-                <w:sz w:val="18"/>
-              </w:rPr>
-            </w:pPr>
-            <w:r>
-              <w:rPr>
-                <w:rFonts w:ascii="Open Sans" w:hAnsi="Open Sans" w:cs="Open Sans"/>
-                <w:sz w:val="18"/>
-              </w:rPr>
-              <w:t>Parallel rooms</w:t>
+              <w:t>Lavender</w:t>
+            </w:r>
+            <w:r>
+              <w:rPr>
+                <w:rFonts w:ascii="Open Sans" w:hAnsi="Open Sans" w:cs="Open Sans"/>
+                <w:sz w:val="18"/>
+              </w:rPr>
+              <w:t xml:space="preserve"> rooms</w:t>
             </w:r>
           </w:p>
         </w:tc>
@@ -12077,8 +12154,6 @@
               </w:rPr>
               <w:t xml:space="preserve"> </w:t>
             </w:r>
-            <w:bookmarkStart w:id="0" w:name="_GoBack"/>
-            <w:bookmarkEnd w:id="0"/>
           </w:p>
         </w:tc>
         <w:tc>
@@ -13852,23 +13927,7 @@
               <w:rFonts w:ascii="Open Sans" w:hAnsi="Open Sans" w:cs="Open Sans"/>
               <w:sz w:val="16"/>
             </w:rPr>
-            <w:t>@</w:t>
-          </w:r>
-          <w:proofErr w:type="spellStart"/>
-          <w:r>
-            <w:rPr>
-              <w:rFonts w:ascii="Open Sans" w:hAnsi="Open Sans" w:cs="Open Sans"/>
-              <w:sz w:val="16"/>
-            </w:rPr>
-            <w:t>icstugm</w:t>
-          </w:r>
-          <w:proofErr w:type="spellEnd"/>
-          <w:r>
-            <w:rPr>
-              <w:rFonts w:ascii="Open Sans" w:hAnsi="Open Sans" w:cs="Open Sans"/>
-              <w:sz w:val="16"/>
-            </w:rPr>
-            <w:t xml:space="preserve"> </w:t>
+            <w:t xml:space="preserve">@icstugm </w:t>
           </w:r>
           <w:r>
             <w:rPr>
@@ -13882,17 +13941,8 @@
               <w:rFonts w:ascii="Open Sans" w:hAnsi="Open Sans" w:cs="Open Sans"/>
               <w:sz w:val="16"/>
             </w:rPr>
-            <w:t>flic.kr/</w:t>
+            <w:t>flic.kr/icst</w:t>
           </w:r>
-          <w:proofErr w:type="spellStart"/>
-          <w:r>
-            <w:rPr>
-              <w:rFonts w:ascii="Open Sans" w:hAnsi="Open Sans" w:cs="Open Sans"/>
-              <w:sz w:val="16"/>
-            </w:rPr>
-            <w:t>icst</w:t>
-          </w:r>
-          <w:proofErr w:type="spellEnd"/>
         </w:p>
       </w:tc>
     </w:tr>
@@ -14403,23 +14453,7 @@
               <w:rFonts w:ascii="Open Sans" w:hAnsi="Open Sans" w:cs="Open Sans"/>
               <w:sz w:val="16"/>
             </w:rPr>
-            <w:t>@</w:t>
-          </w:r>
-          <w:proofErr w:type="spellStart"/>
-          <w:r>
-            <w:rPr>
-              <w:rFonts w:ascii="Open Sans" w:hAnsi="Open Sans" w:cs="Open Sans"/>
-              <w:sz w:val="16"/>
-            </w:rPr>
-            <w:t>icstugm</w:t>
-          </w:r>
-          <w:proofErr w:type="spellEnd"/>
-          <w:r>
-            <w:rPr>
-              <w:rFonts w:ascii="Open Sans" w:hAnsi="Open Sans" w:cs="Open Sans"/>
-              <w:sz w:val="16"/>
-            </w:rPr>
-            <w:t xml:space="preserve"> </w:t>
+            <w:t xml:space="preserve">@icstugm </w:t>
           </w:r>
           <w:r>
             <w:rPr>
@@ -14433,17 +14467,8 @@
               <w:rFonts w:ascii="Open Sans" w:hAnsi="Open Sans" w:cs="Open Sans"/>
               <w:sz w:val="16"/>
             </w:rPr>
-            <w:t>flic.kr/</w:t>
+            <w:t>flic.kr/icst</w:t>
           </w:r>
-          <w:proofErr w:type="spellStart"/>
-          <w:r>
-            <w:rPr>
-              <w:rFonts w:ascii="Open Sans" w:hAnsi="Open Sans" w:cs="Open Sans"/>
-              <w:sz w:val="16"/>
-            </w:rPr>
-            <w:t>icst</w:t>
-          </w:r>
-          <w:proofErr w:type="spellEnd"/>
         </w:p>
       </w:tc>
     </w:tr>
@@ -14583,6 +14608,7 @@
     <w:lsdException w:name="HTML Sample" w:semiHidden="1" w:unhideWhenUsed="1"/>
     <w:lsdException w:name="HTML Typewriter" w:semiHidden="1" w:unhideWhenUsed="1"/>
     <w:lsdException w:name="HTML Variable" w:semiHidden="1" w:unhideWhenUsed="1"/>
+    <w:lsdException w:name="Normal Table" w:semiHidden="1" w:unhideWhenUsed="1"/>
     <w:lsdException w:name="annotation subject" w:semiHidden="1" w:unhideWhenUsed="1"/>
     <w:lsdException w:name="No List" w:semiHidden="1" w:unhideWhenUsed="1"/>
     <w:lsdException w:name="Outline List 1" w:semiHidden="1" w:unhideWhenUsed="1"/>
@@ -14629,8 +14655,10 @@
     <w:lsdException w:name="Table Subtle 2" w:semiHidden="1" w:unhideWhenUsed="1"/>
     <w:lsdException w:name="Table Web 1" w:semiHidden="1" w:unhideWhenUsed="1"/>
     <w:lsdException w:name="Table Web 2" w:semiHidden="1" w:unhideWhenUsed="1"/>
+    <w:lsdException w:name="Table Web 3" w:semiHidden="1" w:unhideWhenUsed="1"/>
     <w:lsdException w:name="Balloon Text" w:semiHidden="1" w:unhideWhenUsed="1"/>
     <w:lsdException w:name="Table Grid" w:uiPriority="39"/>
+    <w:lsdException w:name="Table Theme" w:semiHidden="1" w:unhideWhenUsed="1"/>
     <w:lsdException w:name="Placeholder Text" w:semiHidden="1"/>
     <w:lsdException w:name="No Spacing" w:uiPriority="1" w:qFormat="1"/>
     <w:lsdException w:name="Light Shading" w:uiPriority="60"/>
@@ -15495,7 +15523,7 @@
 </file>
 
 <file path=customXml/itemProps1.xml><?xml version="1.0" encoding="utf-8"?>
-<ds:datastoreItem xmlns:ds="http://schemas.openxmlformats.org/officeDocument/2006/customXml" ds:itemID="{A9D49B3E-B8C9-45C1-94A2-7BF18842A612}">
+<ds:datastoreItem xmlns:ds="http://schemas.openxmlformats.org/officeDocument/2006/customXml" ds:itemID="{3D7613F1-B95A-478D-AA89-87509E4D7651}">
   <ds:schemaRefs>
     <ds:schemaRef ds:uri="http://schemas.openxmlformats.org/officeDocument/2006/bibliography"/>
   </ds:schemaRefs>

</xml_diff>